<commit_message>
added rest and jsp doc
</commit_message>
<xml_diff>
--- a/Java/Concurrency in Java.docx
+++ b/Java/Concurrency in Java.docx
@@ -45,7 +45,7 @@
                     <pic:cNvPicPr/>
                   </pic:nvPicPr>
                   <pic:blipFill rotWithShape="1">
-                    <a:blip r:embed="rId4"/>
+                    <a:blip r:embed="rId5"/>
                     <a:srcRect l="16453" t="18234" r="17842" b="43780"/>
                     <a:stretch/>
                   </pic:blipFill>
@@ -100,7 +100,7 @@
                     <pic:cNvPicPr/>
                   </pic:nvPicPr>
                   <pic:blipFill rotWithShape="1">
-                    <a:blip r:embed="rId5"/>
+                    <a:blip r:embed="rId6"/>
                     <a:srcRect l="16774" t="25641" r="18697" b="60874"/>
                     <a:stretch/>
                   </pic:blipFill>
@@ -186,7 +186,7 @@
                     <pic:cNvPicPr/>
                   </pic:nvPicPr>
                   <pic:blipFill rotWithShape="1">
-                    <a:blip r:embed="rId6"/>
+                    <a:blip r:embed="rId7"/>
                     <a:srcRect l="16774" t="25831" r="18056" b="50428"/>
                     <a:stretch/>
                   </pic:blipFill>
@@ -221,7 +221,6 @@
           <w:szCs w:val="30"/>
         </w:rPr>
       </w:pPr>
-      <w:bookmarkStart w:id="0" w:name="_GoBack"/>
       <w:r>
         <w:rPr>
           <w:noProof/>
@@ -242,7 +241,7 @@
                     <pic:cNvPicPr/>
                   </pic:nvPicPr>
                   <pic:blipFill rotWithShape="1">
-                    <a:blip r:embed="rId7"/>
+                    <a:blip r:embed="rId8"/>
                     <a:srcRect l="16880" t="25261" r="19124" b="46439"/>
                     <a:stretch/>
                   </pic:blipFill>
@@ -269,7 +268,469 @@
           </wp:inline>
         </w:drawing>
       </w:r>
+    </w:p>
+    <w:p>
+      <w:pPr>
+        <w:rPr>
+          <w:sz w:val="26"/>
+          <w:szCs w:val="26"/>
+        </w:rPr>
+      </w:pPr>
+      <w:r>
+        <w:rPr>
+          <w:sz w:val="26"/>
+          <w:szCs w:val="26"/>
+        </w:rPr>
+        <w:t>Creating Thread</w:t>
+      </w:r>
+    </w:p>
+    <w:p>
+      <w:pPr>
+        <w:pStyle w:val="ListParagraph"/>
+        <w:numPr>
+          <w:ilvl w:val="0"/>
+          <w:numId w:val="1"/>
+        </w:numPr>
+        <w:rPr>
+          <w:sz w:val="26"/>
+          <w:szCs w:val="26"/>
+        </w:rPr>
+      </w:pPr>
+      <w:r>
+        <w:rPr>
+          <w:sz w:val="26"/>
+          <w:szCs w:val="26"/>
+        </w:rPr>
+        <w:t>Using Thread Class</w:t>
+      </w:r>
+    </w:p>
+    <w:p>
+      <w:pPr>
+        <w:pStyle w:val="ListParagraph"/>
+        <w:rPr>
+          <w:sz w:val="26"/>
+          <w:szCs w:val="26"/>
+        </w:rPr>
+      </w:pPr>
+      <w:r>
+        <w:rPr>
+          <w:sz w:val="26"/>
+          <w:szCs w:val="26"/>
+        </w:rPr>
+        <w:t>Thread class itself is implementing Runnable interface.</w:t>
+      </w:r>
+      <w:bookmarkStart w:id="0" w:name="_GoBack"/>
       <w:bookmarkEnd w:id="0"/>
+    </w:p>
+    <w:p>
+      <w:pPr>
+        <w:autoSpaceDE w:val="0"/>
+        <w:autoSpaceDN w:val="0"/>
+        <w:adjustRightInd w:val="0"/>
+        <w:spacing w:after="0" w:line="240" w:lineRule="auto"/>
+        <w:rPr>
+          <w:rFonts w:ascii="Consolas" w:hAnsi="Consolas" w:cs="Consolas"/>
+          <w:sz w:val="20"/>
+          <w:szCs w:val="20"/>
+        </w:rPr>
+      </w:pPr>
+      <w:proofErr w:type="gramStart"/>
+      <w:r>
+        <w:rPr>
+          <w:rFonts w:ascii="Consolas" w:hAnsi="Consolas" w:cs="Consolas"/>
+          <w:b/>
+          <w:bCs/>
+          <w:color w:val="7F0055"/>
+          <w:sz w:val="20"/>
+          <w:szCs w:val="20"/>
+        </w:rPr>
+        <w:t>public</w:t>
+      </w:r>
+      <w:proofErr w:type="gramEnd"/>
+      <w:r>
+        <w:rPr>
+          <w:rFonts w:ascii="Consolas" w:hAnsi="Consolas" w:cs="Consolas"/>
+          <w:color w:val="000000"/>
+          <w:sz w:val="20"/>
+          <w:szCs w:val="20"/>
+        </w:rPr>
+        <w:t xml:space="preserve"> </w:t>
+      </w:r>
+      <w:r>
+        <w:rPr>
+          <w:rFonts w:ascii="Consolas" w:hAnsi="Consolas" w:cs="Consolas"/>
+          <w:b/>
+          <w:bCs/>
+          <w:color w:val="7F0055"/>
+          <w:sz w:val="20"/>
+          <w:szCs w:val="20"/>
+        </w:rPr>
+        <w:t>class</w:t>
+      </w:r>
+      <w:r>
+        <w:rPr>
+          <w:rFonts w:ascii="Consolas" w:hAnsi="Consolas" w:cs="Consolas"/>
+          <w:color w:val="000000"/>
+          <w:sz w:val="20"/>
+          <w:szCs w:val="20"/>
+        </w:rPr>
+        <w:t xml:space="preserve"> </w:t>
+      </w:r>
+      <w:proofErr w:type="spellStart"/>
+      <w:r>
+        <w:rPr>
+          <w:rFonts w:ascii="Consolas" w:hAnsi="Consolas" w:cs="Consolas"/>
+          <w:color w:val="000000"/>
+          <w:sz w:val="20"/>
+          <w:szCs w:val="20"/>
+        </w:rPr>
+        <w:t>AnotherThread</w:t>
+      </w:r>
+      <w:proofErr w:type="spellEnd"/>
+      <w:r>
+        <w:rPr>
+          <w:rFonts w:ascii="Consolas" w:hAnsi="Consolas" w:cs="Consolas"/>
+          <w:color w:val="000000"/>
+          <w:sz w:val="20"/>
+          <w:szCs w:val="20"/>
+        </w:rPr>
+        <w:t xml:space="preserve"> </w:t>
+      </w:r>
+      <w:r>
+        <w:rPr>
+          <w:rFonts w:ascii="Consolas" w:hAnsi="Consolas" w:cs="Consolas"/>
+          <w:b/>
+          <w:bCs/>
+          <w:color w:val="7F0055"/>
+          <w:sz w:val="20"/>
+          <w:szCs w:val="20"/>
+        </w:rPr>
+        <w:t>extends</w:t>
+      </w:r>
+      <w:r>
+        <w:rPr>
+          <w:rFonts w:ascii="Consolas" w:hAnsi="Consolas" w:cs="Consolas"/>
+          <w:color w:val="000000"/>
+          <w:sz w:val="20"/>
+          <w:szCs w:val="20"/>
+        </w:rPr>
+        <w:t xml:space="preserve"> Thread{</w:t>
+      </w:r>
+    </w:p>
+    <w:p>
+      <w:pPr>
+        <w:autoSpaceDE w:val="0"/>
+        <w:autoSpaceDN w:val="0"/>
+        <w:adjustRightInd w:val="0"/>
+        <w:spacing w:after="0" w:line="240" w:lineRule="auto"/>
+        <w:rPr>
+          <w:rFonts w:ascii="Consolas" w:hAnsi="Consolas" w:cs="Consolas"/>
+          <w:sz w:val="20"/>
+          <w:szCs w:val="20"/>
+        </w:rPr>
+      </w:pPr>
+      <w:r>
+        <w:rPr>
+          <w:rFonts w:ascii="Consolas" w:hAnsi="Consolas" w:cs="Consolas"/>
+          <w:color w:val="000000"/>
+          <w:sz w:val="20"/>
+          <w:szCs w:val="20"/>
+        </w:rPr>
+        <w:tab/>
+      </w:r>
+      <w:r>
+        <w:rPr>
+          <w:rFonts w:ascii="Consolas" w:hAnsi="Consolas" w:cs="Consolas"/>
+          <w:color w:val="646464"/>
+          <w:sz w:val="20"/>
+          <w:szCs w:val="20"/>
+        </w:rPr>
+        <w:t>@Override</w:t>
+      </w:r>
+    </w:p>
+    <w:p>
+      <w:pPr>
+        <w:autoSpaceDE w:val="0"/>
+        <w:autoSpaceDN w:val="0"/>
+        <w:adjustRightInd w:val="0"/>
+        <w:spacing w:after="0" w:line="240" w:lineRule="auto"/>
+        <w:rPr>
+          <w:rFonts w:ascii="Consolas" w:hAnsi="Consolas" w:cs="Consolas"/>
+          <w:sz w:val="20"/>
+          <w:szCs w:val="20"/>
+        </w:rPr>
+      </w:pPr>
+      <w:r>
+        <w:rPr>
+          <w:rFonts w:ascii="Consolas" w:hAnsi="Consolas" w:cs="Consolas"/>
+          <w:color w:val="000000"/>
+          <w:sz w:val="20"/>
+          <w:szCs w:val="20"/>
+        </w:rPr>
+        <w:tab/>
+      </w:r>
+      <w:proofErr w:type="gramStart"/>
+      <w:r>
+        <w:rPr>
+          <w:rFonts w:ascii="Consolas" w:hAnsi="Consolas" w:cs="Consolas"/>
+          <w:b/>
+          <w:bCs/>
+          <w:color w:val="7F0055"/>
+          <w:sz w:val="20"/>
+          <w:szCs w:val="20"/>
+        </w:rPr>
+        <w:t>public</w:t>
+      </w:r>
+      <w:proofErr w:type="gramEnd"/>
+      <w:r>
+        <w:rPr>
+          <w:rFonts w:ascii="Consolas" w:hAnsi="Consolas" w:cs="Consolas"/>
+          <w:color w:val="000000"/>
+          <w:sz w:val="20"/>
+          <w:szCs w:val="20"/>
+        </w:rPr>
+        <w:t xml:space="preserve"> </w:t>
+      </w:r>
+      <w:r>
+        <w:rPr>
+          <w:rFonts w:ascii="Consolas" w:hAnsi="Consolas" w:cs="Consolas"/>
+          <w:b/>
+          <w:bCs/>
+          <w:color w:val="7F0055"/>
+          <w:sz w:val="20"/>
+          <w:szCs w:val="20"/>
+        </w:rPr>
+        <w:t>void</w:t>
+      </w:r>
+      <w:r>
+        <w:rPr>
+          <w:rFonts w:ascii="Consolas" w:hAnsi="Consolas" w:cs="Consolas"/>
+          <w:color w:val="000000"/>
+          <w:sz w:val="20"/>
+          <w:szCs w:val="20"/>
+        </w:rPr>
+        <w:t xml:space="preserve"> run() {</w:t>
+      </w:r>
+    </w:p>
+    <w:p>
+      <w:pPr>
+        <w:autoSpaceDE w:val="0"/>
+        <w:autoSpaceDN w:val="0"/>
+        <w:adjustRightInd w:val="0"/>
+        <w:spacing w:after="0" w:line="240" w:lineRule="auto"/>
+        <w:rPr>
+          <w:rFonts w:ascii="Consolas" w:hAnsi="Consolas" w:cs="Consolas"/>
+          <w:sz w:val="20"/>
+          <w:szCs w:val="20"/>
+        </w:rPr>
+      </w:pPr>
+      <w:r>
+        <w:rPr>
+          <w:rFonts w:ascii="Consolas" w:hAnsi="Consolas" w:cs="Consolas"/>
+          <w:color w:val="000000"/>
+          <w:sz w:val="20"/>
+          <w:szCs w:val="20"/>
+        </w:rPr>
+        <w:tab/>
+      </w:r>
+      <w:r>
+        <w:rPr>
+          <w:rFonts w:ascii="Consolas" w:hAnsi="Consolas" w:cs="Consolas"/>
+          <w:color w:val="000000"/>
+          <w:sz w:val="20"/>
+          <w:szCs w:val="20"/>
+        </w:rPr>
+        <w:tab/>
+      </w:r>
+      <w:proofErr w:type="spellStart"/>
+      <w:proofErr w:type="gramStart"/>
+      <w:r>
+        <w:rPr>
+          <w:rFonts w:ascii="Consolas" w:hAnsi="Consolas" w:cs="Consolas"/>
+          <w:color w:val="000000"/>
+          <w:sz w:val="20"/>
+          <w:szCs w:val="20"/>
+        </w:rPr>
+        <w:t>System.</w:t>
+      </w:r>
+      <w:r>
+        <w:rPr>
+          <w:rFonts w:ascii="Consolas" w:hAnsi="Consolas" w:cs="Consolas"/>
+          <w:b/>
+          <w:bCs/>
+          <w:i/>
+          <w:iCs/>
+          <w:color w:val="0000C0"/>
+          <w:sz w:val="20"/>
+          <w:szCs w:val="20"/>
+        </w:rPr>
+        <w:t>out</w:t>
+      </w:r>
+      <w:r>
+        <w:rPr>
+          <w:rFonts w:ascii="Consolas" w:hAnsi="Consolas" w:cs="Consolas"/>
+          <w:color w:val="000000"/>
+          <w:sz w:val="20"/>
+          <w:szCs w:val="20"/>
+        </w:rPr>
+        <w:t>.println</w:t>
+      </w:r>
+      <w:proofErr w:type="spellEnd"/>
+      <w:r>
+        <w:rPr>
+          <w:rFonts w:ascii="Consolas" w:hAnsi="Consolas" w:cs="Consolas"/>
+          <w:color w:val="000000"/>
+          <w:sz w:val="20"/>
+          <w:szCs w:val="20"/>
+        </w:rPr>
+        <w:t>(</w:t>
+      </w:r>
+      <w:proofErr w:type="gramEnd"/>
+      <w:r>
+        <w:rPr>
+          <w:rFonts w:ascii="Consolas" w:hAnsi="Consolas" w:cs="Consolas"/>
+          <w:b/>
+          <w:bCs/>
+          <w:i/>
+          <w:iCs/>
+          <w:color w:val="0000C0"/>
+          <w:sz w:val="20"/>
+          <w:szCs w:val="20"/>
+        </w:rPr>
+        <w:t>ANSI_GREEN</w:t>
+      </w:r>
+      <w:r>
+        <w:rPr>
+          <w:rFonts w:ascii="Consolas" w:hAnsi="Consolas" w:cs="Consolas"/>
+          <w:color w:val="000000"/>
+          <w:sz w:val="20"/>
+          <w:szCs w:val="20"/>
+        </w:rPr>
+        <w:t xml:space="preserve">+ </w:t>
+      </w:r>
+      <w:r>
+        <w:rPr>
+          <w:rFonts w:ascii="Consolas" w:hAnsi="Consolas" w:cs="Consolas"/>
+          <w:color w:val="2A00FF"/>
+          <w:sz w:val="20"/>
+          <w:szCs w:val="20"/>
+        </w:rPr>
+        <w:t>"Another thread"</w:t>
+      </w:r>
+      <w:r>
+        <w:rPr>
+          <w:rFonts w:ascii="Consolas" w:hAnsi="Consolas" w:cs="Consolas"/>
+          <w:color w:val="000000"/>
+          <w:sz w:val="20"/>
+          <w:szCs w:val="20"/>
+        </w:rPr>
+        <w:t>);</w:t>
+      </w:r>
+    </w:p>
+    <w:p>
+      <w:pPr>
+        <w:autoSpaceDE w:val="0"/>
+        <w:autoSpaceDN w:val="0"/>
+        <w:adjustRightInd w:val="0"/>
+        <w:spacing w:after="0" w:line="240" w:lineRule="auto"/>
+        <w:rPr>
+          <w:rFonts w:ascii="Consolas" w:hAnsi="Consolas" w:cs="Consolas"/>
+          <w:sz w:val="20"/>
+          <w:szCs w:val="20"/>
+        </w:rPr>
+      </w:pPr>
+      <w:r>
+        <w:rPr>
+          <w:rFonts w:ascii="Consolas" w:hAnsi="Consolas" w:cs="Consolas"/>
+          <w:color w:val="000000"/>
+          <w:sz w:val="20"/>
+          <w:szCs w:val="20"/>
+        </w:rPr>
+        <w:tab/>
+      </w:r>
+      <w:r>
+        <w:rPr>
+          <w:rFonts w:ascii="Consolas" w:hAnsi="Consolas" w:cs="Consolas"/>
+          <w:color w:val="000000"/>
+          <w:sz w:val="20"/>
+          <w:szCs w:val="20"/>
+        </w:rPr>
+        <w:tab/>
+      </w:r>
+    </w:p>
+    <w:p>
+      <w:pPr>
+        <w:autoSpaceDE w:val="0"/>
+        <w:autoSpaceDN w:val="0"/>
+        <w:adjustRightInd w:val="0"/>
+        <w:spacing w:after="0" w:line="240" w:lineRule="auto"/>
+        <w:rPr>
+          <w:rFonts w:ascii="Consolas" w:hAnsi="Consolas" w:cs="Consolas"/>
+          <w:sz w:val="20"/>
+          <w:szCs w:val="20"/>
+        </w:rPr>
+      </w:pPr>
+      <w:r>
+        <w:rPr>
+          <w:rFonts w:ascii="Consolas" w:hAnsi="Consolas" w:cs="Consolas"/>
+          <w:color w:val="000000"/>
+          <w:sz w:val="20"/>
+          <w:szCs w:val="20"/>
+        </w:rPr>
+        <w:tab/>
+        <w:t>}</w:t>
+      </w:r>
+    </w:p>
+    <w:p>
+      <w:pPr>
+        <w:autoSpaceDE w:val="0"/>
+        <w:autoSpaceDN w:val="0"/>
+        <w:adjustRightInd w:val="0"/>
+        <w:spacing w:after="0" w:line="240" w:lineRule="auto"/>
+        <w:rPr>
+          <w:rFonts w:ascii="Consolas" w:hAnsi="Consolas" w:cs="Consolas"/>
+          <w:sz w:val="20"/>
+          <w:szCs w:val="20"/>
+        </w:rPr>
+      </w:pPr>
+      <w:r>
+        <w:rPr>
+          <w:rFonts w:ascii="Consolas" w:hAnsi="Consolas" w:cs="Consolas"/>
+          <w:color w:val="000000"/>
+          <w:sz w:val="20"/>
+          <w:szCs w:val="20"/>
+        </w:rPr>
+        <w:lastRenderedPageBreak/>
+        <w:t>}</w:t>
+      </w:r>
+    </w:p>
+    <w:p>
+      <w:pPr>
+        <w:pStyle w:val="ListParagraph"/>
+        <w:numPr>
+          <w:ilvl w:val="0"/>
+          <w:numId w:val="1"/>
+        </w:numPr>
+        <w:rPr>
+          <w:sz w:val="24"/>
+          <w:szCs w:val="24"/>
+        </w:rPr>
+      </w:pPr>
+      <w:r>
+        <w:rPr>
+          <w:sz w:val="24"/>
+          <w:szCs w:val="24"/>
+        </w:rPr>
+        <w:t>Using Runnable Interface</w:t>
+      </w:r>
+    </w:p>
+    <w:p>
+      <w:pPr>
+        <w:rPr>
+          <w:sz w:val="24"/>
+          <w:szCs w:val="24"/>
+        </w:rPr>
+      </w:pPr>
     </w:p>
     <w:sectPr>
       <w:pgSz w:w="12240" w:h="15840"/>
@@ -279,6 +740,103 @@
     </w:sectPr>
   </w:body>
 </w:document>
+</file>
+
+<file path=word/numbering.xml><?xml version="1.0" encoding="utf-8"?>
+<w:numbering xmlns:wpc="http://schemas.microsoft.com/office/word/2010/wordprocessingCanvas" xmlns:cx="http://schemas.microsoft.com/office/drawing/2014/chartex" xmlns:cx1="http://schemas.microsoft.com/office/drawing/2015/9/8/chartex" xmlns:mc="http://schemas.openxmlformats.org/markup-compatibility/2006" xmlns:o="urn:schemas-microsoft-com:office:office" xmlns:r="http://schemas.openxmlformats.org/officeDocument/2006/relationships" xmlns:m="http://schemas.openxmlformats.org/officeDocument/2006/math" xmlns:v="urn:schemas-microsoft-com:vml" xmlns:wp14="http://schemas.microsoft.com/office/word/2010/wordprocessingDrawing" xmlns:wp="http://schemas.openxmlformats.org/drawingml/2006/wordprocessingDrawing" xmlns:w10="urn:schemas-microsoft-com:office:word" xmlns:w="http://schemas.openxmlformats.org/wordprocessingml/2006/main" xmlns:w14="http://schemas.microsoft.com/office/word/2010/wordml" xmlns:w15="http://schemas.microsoft.com/office/word/2012/wordml" xmlns:w16se="http://schemas.microsoft.com/office/word/2015/wordml/symex" xmlns:wpg="http://schemas.microsoft.com/office/word/2010/wordprocessingGroup" xmlns:wpi="http://schemas.microsoft.com/office/word/2010/wordprocessingInk" xmlns:wne="http://schemas.microsoft.com/office/word/2006/wordml" xmlns:wps="http://schemas.microsoft.com/office/word/2010/wordprocessingShape" mc:Ignorable="w14 w15 w16se wp14">
+  <w:abstractNum w:abstractNumId="0" w15:restartNumberingAfterBreak="0">
+    <w:nsid w:val="57621902"/>
+    <w:multiLevelType w:val="hybridMultilevel"/>
+    <w:tmpl w:val="21285A2A"/>
+    <w:lvl w:ilvl="0" w:tplc="0409000F">
+      <w:start w:val="1"/>
+      <w:numFmt w:val="decimal"/>
+      <w:lvlText w:val="%1."/>
+      <w:lvlJc w:val="left"/>
+      <w:pPr>
+        <w:ind w:left="720" w:hanging="360"/>
+      </w:pPr>
+      <w:rPr>
+        <w:rFonts w:hint="default"/>
+      </w:rPr>
+    </w:lvl>
+    <w:lvl w:ilvl="1" w:tplc="04090019" w:tentative="1">
+      <w:start w:val="1"/>
+      <w:numFmt w:val="lowerLetter"/>
+      <w:lvlText w:val="%2."/>
+      <w:lvlJc w:val="left"/>
+      <w:pPr>
+        <w:ind w:left="1440" w:hanging="360"/>
+      </w:pPr>
+    </w:lvl>
+    <w:lvl w:ilvl="2" w:tplc="0409001B" w:tentative="1">
+      <w:start w:val="1"/>
+      <w:numFmt w:val="lowerRoman"/>
+      <w:lvlText w:val="%3."/>
+      <w:lvlJc w:val="right"/>
+      <w:pPr>
+        <w:ind w:left="2160" w:hanging="180"/>
+      </w:pPr>
+    </w:lvl>
+    <w:lvl w:ilvl="3" w:tplc="0409000F" w:tentative="1">
+      <w:start w:val="1"/>
+      <w:numFmt w:val="decimal"/>
+      <w:lvlText w:val="%4."/>
+      <w:lvlJc w:val="left"/>
+      <w:pPr>
+        <w:ind w:left="2880" w:hanging="360"/>
+      </w:pPr>
+    </w:lvl>
+    <w:lvl w:ilvl="4" w:tplc="04090019" w:tentative="1">
+      <w:start w:val="1"/>
+      <w:numFmt w:val="lowerLetter"/>
+      <w:lvlText w:val="%5."/>
+      <w:lvlJc w:val="left"/>
+      <w:pPr>
+        <w:ind w:left="3600" w:hanging="360"/>
+      </w:pPr>
+    </w:lvl>
+    <w:lvl w:ilvl="5" w:tplc="0409001B" w:tentative="1">
+      <w:start w:val="1"/>
+      <w:numFmt w:val="lowerRoman"/>
+      <w:lvlText w:val="%6."/>
+      <w:lvlJc w:val="right"/>
+      <w:pPr>
+        <w:ind w:left="4320" w:hanging="180"/>
+      </w:pPr>
+    </w:lvl>
+    <w:lvl w:ilvl="6" w:tplc="0409000F" w:tentative="1">
+      <w:start w:val="1"/>
+      <w:numFmt w:val="decimal"/>
+      <w:lvlText w:val="%7."/>
+      <w:lvlJc w:val="left"/>
+      <w:pPr>
+        <w:ind w:left="5040" w:hanging="360"/>
+      </w:pPr>
+    </w:lvl>
+    <w:lvl w:ilvl="7" w:tplc="04090019" w:tentative="1">
+      <w:start w:val="1"/>
+      <w:numFmt w:val="lowerLetter"/>
+      <w:lvlText w:val="%8."/>
+      <w:lvlJc w:val="left"/>
+      <w:pPr>
+        <w:ind w:left="5760" w:hanging="360"/>
+      </w:pPr>
+    </w:lvl>
+    <w:lvl w:ilvl="8" w:tplc="0409001B" w:tentative="1">
+      <w:start w:val="1"/>
+      <w:numFmt w:val="lowerRoman"/>
+      <w:lvlText w:val="%9."/>
+      <w:lvlJc w:val="right"/>
+      <w:pPr>
+        <w:ind w:left="6480" w:hanging="180"/>
+      </w:pPr>
+    </w:lvl>
+  </w:abstractNum>
+  <w:num w:numId="1">
+    <w:abstractNumId w:val="0"/>
+  </w:num>
+</w:numbering>
 </file>
 
 <file path=word/styles.xml><?xml version="1.0" encoding="utf-8"?>
@@ -702,6 +1260,17 @@
     <w:semiHidden/>
     <w:unhideWhenUsed/>
   </w:style>
+  <w:style w:type="paragraph" w:styleId="ListParagraph">
+    <w:name w:val="List Paragraph"/>
+    <w:basedOn w:val="Normal"/>
+    <w:uiPriority w:val="34"/>
+    <w:qFormat/>
+    <w:rsid w:val="00795AD7"/>
+    <w:pPr>
+      <w:ind w:left="720"/>
+      <w:contextualSpacing/>
+    </w:pPr>
+  </w:style>
 </w:styles>
 </file>
 

</xml_diff>